<commit_message>
more resumes and tested but not used trigram
</commit_message>
<xml_diff>
--- a/Resumes/BergerAlexanderResume2016expanded.docx
+++ b/Resumes/BergerAlexanderResume2016expanded.docx
@@ -1,6 +1,6 @@
 
 <file path=word/document.xml><?xml version="1.0" encoding="utf-8"?>
-<w:document xmlns:wpc="http://schemas.microsoft.com/office/word/2010/wordprocessingCanvas" xmlns:cx="http://schemas.microsoft.com/office/drawing/2014/chartex" xmlns:cx1="http://schemas.microsoft.com/office/drawing/2015/9/8/chartex" xmlns:cx2="http://schemas.microsoft.com/office/drawing/2015/10/21/chartex" xmlns:cx3="http://schemas.microsoft.com/office/drawing/2016/5/9/chartex" xmlns:cx4="http://schemas.microsoft.com/office/drawing/2016/5/10/chartex" xmlns:cx5="http://schemas.microsoft.com/office/drawing/2016/5/11/chartex" xmlns:mc="http://schemas.openxmlformats.org/markup-compatibility/2006" xmlns:o="urn:schemas-microsoft-com:office:office" xmlns:r="http://schemas.openxmlformats.org/officeDocument/2006/relationships" xmlns:m="http://schemas.openxmlformats.org/officeDocument/2006/math" xmlns:v="urn:schemas-microsoft-com:vml" xmlns:wp14="http://schemas.microsoft.com/office/word/2010/wordprocessingDrawing" xmlns:wp="http://schemas.openxmlformats.org/drawingml/2006/wordprocessingDrawing" xmlns:w10="urn:schemas-microsoft-com:office:word" xmlns:w="http://schemas.openxmlformats.org/wordprocessingml/2006/main" xmlns:w14="http://schemas.microsoft.com/office/word/2010/wordml" xmlns:w15="http://schemas.microsoft.com/office/word/2012/wordml" xmlns:w16se="http://schemas.microsoft.com/office/word/2015/wordml/symex" xmlns:wpg="http://schemas.microsoft.com/office/word/2010/wordprocessingGroup" xmlns:wpi="http://schemas.microsoft.com/office/word/2010/wordprocessingInk" xmlns:wne="http://schemas.microsoft.com/office/word/2006/wordml" xmlns:wps="http://schemas.microsoft.com/office/word/2010/wordprocessingShape" mc:Ignorable="w14 w15 w16se wp14">
+<w:document xmlns:wpc="http://schemas.microsoft.com/office/word/2010/wordprocessingCanvas" xmlns:mo="http://schemas.microsoft.com/office/mac/office/2008/main" xmlns:mc="http://schemas.openxmlformats.org/markup-compatibility/2006" xmlns:mv="urn:schemas-microsoft-com:mac:vml" xmlns:o="urn:schemas-microsoft-com:office:office" xmlns:r="http://schemas.openxmlformats.org/officeDocument/2006/relationships" xmlns:m="http://schemas.openxmlformats.org/officeDocument/2006/math" xmlns:v="urn:schemas-microsoft-com:vml" xmlns:wp14="http://schemas.microsoft.com/office/word/2010/wordprocessingDrawing" xmlns:wp="http://schemas.openxmlformats.org/drawingml/2006/wordprocessingDrawing" xmlns:w10="urn:schemas-microsoft-com:office:word" xmlns:w="http://schemas.openxmlformats.org/wordprocessingml/2006/main" xmlns:w14="http://schemas.microsoft.com/office/word/2010/wordml" xmlns:wpg="http://schemas.microsoft.com/office/word/2010/wordprocessingGroup" xmlns:wpi="http://schemas.microsoft.com/office/word/2010/wordprocessingInk" xmlns:wne="http://schemas.microsoft.com/office/word/2006/wordml" xmlns:wps="http://schemas.microsoft.com/office/word/2010/wordprocessingShape" mc:Ignorable="w14 wp14">
   <w:body>
     <w:p>
       <w:pPr>
@@ -16,8 +16,6 @@
           <w:szCs w:val="22"/>
         </w:rPr>
       </w:pPr>
-      <w:bookmarkStart w:id="0" w:name="_GoBack"/>
-      <w:bookmarkEnd w:id="0"/>
       <w:r>
         <w:rPr>
           <w:rFonts w:ascii="Avenir Book" w:hAnsi="Avenir Book"/>
@@ -242,6 +240,8 @@
         </w:rPr>
         <w:tab/>
       </w:r>
+      <w:bookmarkStart w:id="0" w:name="_GoBack"/>
+      <w:bookmarkEnd w:id="0"/>
       <w:r>
         <w:rPr>
           <w:szCs w:val="24"/>
@@ -1363,7 +1363,23 @@
           <w:iCs/>
           <w:szCs w:val="24"/>
         </w:rPr>
-        <w:t>Photoshop, InDesign, Lightroom, Bridge</w:t>
+        <w:t xml:space="preserve">Photoshop, InDesign, </w:t>
+      </w:r>
+      <w:proofErr w:type="spellStart"/>
+      <w:r>
+        <w:rPr>
+          <w:iCs/>
+          <w:szCs w:val="24"/>
+        </w:rPr>
+        <w:t>Lightroom</w:t>
+      </w:r>
+      <w:proofErr w:type="spellEnd"/>
+      <w:r>
+        <w:rPr>
+          <w:iCs/>
+          <w:szCs w:val="24"/>
+        </w:rPr>
+        <w:t>, Bridge</w:t>
       </w:r>
     </w:p>
     <w:p>
@@ -1381,6 +1397,7 @@
           <w:szCs w:val="24"/>
         </w:rPr>
       </w:pPr>
+      <w:proofErr w:type="gramStart"/>
       <w:r>
         <w:rPr>
           <w:b/>
@@ -1415,7 +1432,23 @@
           <w:iCs/>
           <w:szCs w:val="24"/>
         </w:rPr>
-        <w:t xml:space="preserve">Java, Ruby, OCaml, HTML5, </w:t>
+        <w:t xml:space="preserve">Java, Ruby, </w:t>
+      </w:r>
+      <w:proofErr w:type="spellStart"/>
+      <w:r>
+        <w:rPr>
+          <w:iCs/>
+          <w:szCs w:val="24"/>
+        </w:rPr>
+        <w:t>OCaml</w:t>
+      </w:r>
+      <w:proofErr w:type="spellEnd"/>
+      <w:r>
+        <w:rPr>
+          <w:iCs/>
+          <w:szCs w:val="24"/>
+        </w:rPr>
+        <w:t xml:space="preserve">, HTML5, </w:t>
       </w:r>
       <w:r>
         <w:rPr>
@@ -1450,7 +1483,15 @@
           <w:iCs/>
           <w:szCs w:val="24"/>
         </w:rPr>
-        <w:t xml:space="preserve">. </w:t>
+        <w:t>.</w:t>
+      </w:r>
+      <w:proofErr w:type="gramEnd"/>
+      <w:r>
+        <w:rPr>
+          <w:iCs/>
+          <w:szCs w:val="24"/>
+        </w:rPr>
+        <w:t xml:space="preserve"> </w:t>
       </w:r>
     </w:p>
     <w:p>
@@ -1491,13 +1532,23 @@
           <w:szCs w:val="24"/>
         </w:rPr>
       </w:pPr>
+      <w:proofErr w:type="spellStart"/>
       <w:r>
         <w:rPr>
           <w:b/>
           <w:iCs/>
           <w:szCs w:val="24"/>
         </w:rPr>
-        <w:t xml:space="preserve">Ometz Jewish Student Group, </w:t>
+        <w:t>Ometz</w:t>
+      </w:r>
+      <w:proofErr w:type="spellEnd"/>
+      <w:r>
+        <w:rPr>
+          <w:b/>
+          <w:iCs/>
+          <w:szCs w:val="24"/>
+        </w:rPr>
+        <w:t xml:space="preserve"> Jewish Student Group, </w:t>
       </w:r>
       <w:r>
         <w:rPr>
@@ -1558,13 +1609,41 @@
           <w:szCs w:val="24"/>
         </w:rPr>
       </w:pPr>
+      <w:proofErr w:type="spellStart"/>
       <w:r>
         <w:rPr>
           <w:b/>
           <w:iCs/>
           <w:szCs w:val="24"/>
         </w:rPr>
-        <w:t xml:space="preserve">JHacks Hackathon at UMD, </w:t>
+        <w:t>JHacks</w:t>
+      </w:r>
+      <w:proofErr w:type="spellEnd"/>
+      <w:r>
+        <w:rPr>
+          <w:b/>
+          <w:iCs/>
+          <w:szCs w:val="24"/>
+        </w:rPr>
+        <w:t xml:space="preserve"> </w:t>
+      </w:r>
+      <w:proofErr w:type="spellStart"/>
+      <w:r>
+        <w:rPr>
+          <w:b/>
+          <w:iCs/>
+          <w:szCs w:val="24"/>
+        </w:rPr>
+        <w:t>Hackathon</w:t>
+      </w:r>
+      <w:proofErr w:type="spellEnd"/>
+      <w:r>
+        <w:rPr>
+          <w:b/>
+          <w:iCs/>
+          <w:szCs w:val="24"/>
+        </w:rPr>
+        <w:t xml:space="preserve"> at UMD, </w:t>
       </w:r>
       <w:r>
         <w:rPr>
@@ -1669,13 +1748,41 @@
           <w:szCs w:val="24"/>
         </w:rPr>
       </w:pPr>
+      <w:proofErr w:type="spellStart"/>
       <w:r>
         <w:rPr>
           <w:b/>
           <w:iCs/>
           <w:szCs w:val="24"/>
         </w:rPr>
-        <w:t xml:space="preserve">Bitcamp Hackathon </w:t>
+        <w:t>Bitcamp</w:t>
+      </w:r>
+      <w:proofErr w:type="spellEnd"/>
+      <w:r>
+        <w:rPr>
+          <w:b/>
+          <w:iCs/>
+          <w:szCs w:val="24"/>
+        </w:rPr>
+        <w:t xml:space="preserve"> </w:t>
+      </w:r>
+      <w:proofErr w:type="spellStart"/>
+      <w:r>
+        <w:rPr>
+          <w:b/>
+          <w:iCs/>
+          <w:szCs w:val="24"/>
+        </w:rPr>
+        <w:t>Hackathon</w:t>
+      </w:r>
+      <w:proofErr w:type="spellEnd"/>
+      <w:r>
+        <w:rPr>
+          <w:b/>
+          <w:iCs/>
+          <w:szCs w:val="24"/>
+        </w:rPr>
+        <w:t xml:space="preserve"> </w:t>
       </w:r>
       <w:r>
         <w:rPr>
@@ -1777,7 +1884,7 @@
 </file>
 
 <file path=word/endnotes.xml><?xml version="1.0" encoding="utf-8"?>
-<w:endnotes xmlns:wpc="http://schemas.microsoft.com/office/word/2010/wordprocessingCanvas" xmlns:cx="http://schemas.microsoft.com/office/drawing/2014/chartex" xmlns:cx1="http://schemas.microsoft.com/office/drawing/2015/9/8/chartex" xmlns:cx2="http://schemas.microsoft.com/office/drawing/2015/10/21/chartex" xmlns:cx3="http://schemas.microsoft.com/office/drawing/2016/5/9/chartex" xmlns:cx4="http://schemas.microsoft.com/office/drawing/2016/5/10/chartex" xmlns:cx5="http://schemas.microsoft.com/office/drawing/2016/5/11/chartex" xmlns:mc="http://schemas.openxmlformats.org/markup-compatibility/2006" xmlns:o="urn:schemas-microsoft-com:office:office" xmlns:r="http://schemas.openxmlformats.org/officeDocument/2006/relationships" xmlns:m="http://schemas.openxmlformats.org/officeDocument/2006/math" xmlns:v="urn:schemas-microsoft-com:vml" xmlns:wp14="http://schemas.microsoft.com/office/word/2010/wordprocessingDrawing" xmlns:wp="http://schemas.openxmlformats.org/drawingml/2006/wordprocessingDrawing" xmlns:w10="urn:schemas-microsoft-com:office:word" xmlns:w="http://schemas.openxmlformats.org/wordprocessingml/2006/main" xmlns:w14="http://schemas.microsoft.com/office/word/2010/wordml" xmlns:w15="http://schemas.microsoft.com/office/word/2012/wordml" xmlns:w16se="http://schemas.microsoft.com/office/word/2015/wordml/symex" xmlns:wpg="http://schemas.microsoft.com/office/word/2010/wordprocessingGroup" xmlns:wpi="http://schemas.microsoft.com/office/word/2010/wordprocessingInk" xmlns:wne="http://schemas.microsoft.com/office/word/2006/wordml" xmlns:wps="http://schemas.microsoft.com/office/word/2010/wordprocessingShape" mc:Ignorable="w14 w15 w16se wp14">
+<w:endnotes xmlns:wpc="http://schemas.microsoft.com/office/word/2010/wordprocessingCanvas" xmlns:mo="http://schemas.microsoft.com/office/mac/office/2008/main" xmlns:mc="http://schemas.openxmlformats.org/markup-compatibility/2006" xmlns:mv="urn:schemas-microsoft-com:mac:vml" xmlns:o="urn:schemas-microsoft-com:office:office" xmlns:r="http://schemas.openxmlformats.org/officeDocument/2006/relationships" xmlns:m="http://schemas.openxmlformats.org/officeDocument/2006/math" xmlns:v="urn:schemas-microsoft-com:vml" xmlns:wp14="http://schemas.microsoft.com/office/word/2010/wordprocessingDrawing" xmlns:wp="http://schemas.openxmlformats.org/drawingml/2006/wordprocessingDrawing" xmlns:w10="urn:schemas-microsoft-com:office:word" xmlns:w="http://schemas.openxmlformats.org/wordprocessingml/2006/main" xmlns:w14="http://schemas.microsoft.com/office/word/2010/wordml" xmlns:wpg="http://schemas.microsoft.com/office/word/2010/wordprocessingGroup" xmlns:wpi="http://schemas.microsoft.com/office/word/2010/wordprocessingInk" xmlns:wne="http://schemas.microsoft.com/office/word/2006/wordml" xmlns:wps="http://schemas.microsoft.com/office/word/2010/wordprocessingShape" mc:Ignorable="w14 wp14">
   <w:endnote w:type="separator" w:id="-1">
     <w:p>
       <w:r>
@@ -1796,7 +1903,7 @@
 </file>
 
 <file path=word/footnotes.xml><?xml version="1.0" encoding="utf-8"?>
-<w:footnotes xmlns:wpc="http://schemas.microsoft.com/office/word/2010/wordprocessingCanvas" xmlns:cx="http://schemas.microsoft.com/office/drawing/2014/chartex" xmlns:cx1="http://schemas.microsoft.com/office/drawing/2015/9/8/chartex" xmlns:cx2="http://schemas.microsoft.com/office/drawing/2015/10/21/chartex" xmlns:cx3="http://schemas.microsoft.com/office/drawing/2016/5/9/chartex" xmlns:cx4="http://schemas.microsoft.com/office/drawing/2016/5/10/chartex" xmlns:cx5="http://schemas.microsoft.com/office/drawing/2016/5/11/chartex" xmlns:mc="http://schemas.openxmlformats.org/markup-compatibility/2006" xmlns:o="urn:schemas-microsoft-com:office:office" xmlns:r="http://schemas.openxmlformats.org/officeDocument/2006/relationships" xmlns:m="http://schemas.openxmlformats.org/officeDocument/2006/math" xmlns:v="urn:schemas-microsoft-com:vml" xmlns:wp14="http://schemas.microsoft.com/office/word/2010/wordprocessingDrawing" xmlns:wp="http://schemas.openxmlformats.org/drawingml/2006/wordprocessingDrawing" xmlns:w10="urn:schemas-microsoft-com:office:word" xmlns:w="http://schemas.openxmlformats.org/wordprocessingml/2006/main" xmlns:w14="http://schemas.microsoft.com/office/word/2010/wordml" xmlns:w15="http://schemas.microsoft.com/office/word/2012/wordml" xmlns:w16se="http://schemas.microsoft.com/office/word/2015/wordml/symex" xmlns:wpg="http://schemas.microsoft.com/office/word/2010/wordprocessingGroup" xmlns:wpi="http://schemas.microsoft.com/office/word/2010/wordprocessingInk" xmlns:wne="http://schemas.microsoft.com/office/word/2006/wordml" xmlns:wps="http://schemas.microsoft.com/office/word/2010/wordprocessingShape" mc:Ignorable="w14 w15 w16se wp14">
+<w:footnotes xmlns:wpc="http://schemas.microsoft.com/office/word/2010/wordprocessingCanvas" xmlns:mo="http://schemas.microsoft.com/office/mac/office/2008/main" xmlns:mc="http://schemas.openxmlformats.org/markup-compatibility/2006" xmlns:mv="urn:schemas-microsoft-com:mac:vml" xmlns:o="urn:schemas-microsoft-com:office:office" xmlns:r="http://schemas.openxmlformats.org/officeDocument/2006/relationships" xmlns:m="http://schemas.openxmlformats.org/officeDocument/2006/math" xmlns:v="urn:schemas-microsoft-com:vml" xmlns:wp14="http://schemas.microsoft.com/office/word/2010/wordprocessingDrawing" xmlns:wp="http://schemas.openxmlformats.org/drawingml/2006/wordprocessingDrawing" xmlns:w10="urn:schemas-microsoft-com:office:word" xmlns:w="http://schemas.openxmlformats.org/wordprocessingml/2006/main" xmlns:w14="http://schemas.microsoft.com/office/word/2010/wordml" xmlns:wpg="http://schemas.microsoft.com/office/word/2010/wordprocessingGroup" xmlns:wpi="http://schemas.microsoft.com/office/word/2010/wordprocessingInk" xmlns:wne="http://schemas.microsoft.com/office/word/2006/wordml" xmlns:wps="http://schemas.microsoft.com/office/word/2010/wordprocessingShape" mc:Ignorable="w14 wp14">
   <w:footnote w:type="separator" w:id="-1">
     <w:p>
       <w:r>
@@ -1815,8 +1922,8 @@
 </file>
 
 <file path=word/numbering.xml><?xml version="1.0" encoding="utf-8"?>
-<w:numbering xmlns:wpc="http://schemas.microsoft.com/office/word/2010/wordprocessingCanvas" xmlns:cx="http://schemas.microsoft.com/office/drawing/2014/chartex" xmlns:cx1="http://schemas.microsoft.com/office/drawing/2015/9/8/chartex" xmlns:cx2="http://schemas.microsoft.com/office/drawing/2015/10/21/chartex" xmlns:cx3="http://schemas.microsoft.com/office/drawing/2016/5/9/chartex" xmlns:cx4="http://schemas.microsoft.com/office/drawing/2016/5/10/chartex" xmlns:cx5="http://schemas.microsoft.com/office/drawing/2016/5/11/chartex" xmlns:mc="http://schemas.openxmlformats.org/markup-compatibility/2006" xmlns:o="urn:schemas-microsoft-com:office:office" xmlns:r="http://schemas.openxmlformats.org/officeDocument/2006/relationships" xmlns:m="http://schemas.openxmlformats.org/officeDocument/2006/math" xmlns:v="urn:schemas-microsoft-com:vml" xmlns:wp14="http://schemas.microsoft.com/office/word/2010/wordprocessingDrawing" xmlns:wp="http://schemas.openxmlformats.org/drawingml/2006/wordprocessingDrawing" xmlns:w10="urn:schemas-microsoft-com:office:word" xmlns:w="http://schemas.openxmlformats.org/wordprocessingml/2006/main" xmlns:w14="http://schemas.microsoft.com/office/word/2010/wordml" xmlns:w15="http://schemas.microsoft.com/office/word/2012/wordml" xmlns:w16se="http://schemas.microsoft.com/office/word/2015/wordml/symex" xmlns:wpg="http://schemas.microsoft.com/office/word/2010/wordprocessingGroup" xmlns:wpi="http://schemas.microsoft.com/office/word/2010/wordprocessingInk" xmlns:wne="http://schemas.microsoft.com/office/word/2006/wordml" xmlns:wps="http://schemas.microsoft.com/office/word/2010/wordprocessingShape" mc:Ignorable="w14 w15 w16se wp14">
-  <w:abstractNum w:abstractNumId="0" w15:restartNumberingAfterBreak="0">
+<w:numbering xmlns:wpc="http://schemas.microsoft.com/office/word/2010/wordprocessingCanvas" xmlns:mo="http://schemas.microsoft.com/office/mac/office/2008/main" xmlns:mc="http://schemas.openxmlformats.org/markup-compatibility/2006" xmlns:mv="urn:schemas-microsoft-com:mac:vml" xmlns:o="urn:schemas-microsoft-com:office:office" xmlns:r="http://schemas.openxmlformats.org/officeDocument/2006/relationships" xmlns:m="http://schemas.openxmlformats.org/officeDocument/2006/math" xmlns:v="urn:schemas-microsoft-com:vml" xmlns:wp14="http://schemas.microsoft.com/office/word/2010/wordprocessingDrawing" xmlns:wp="http://schemas.openxmlformats.org/drawingml/2006/wordprocessingDrawing" xmlns:w10="urn:schemas-microsoft-com:office:word" xmlns:w="http://schemas.openxmlformats.org/wordprocessingml/2006/main" xmlns:w14="http://schemas.microsoft.com/office/word/2010/wordml" xmlns:wpg="http://schemas.microsoft.com/office/word/2010/wordprocessingGroup" xmlns:wpi="http://schemas.microsoft.com/office/word/2010/wordprocessingInk" xmlns:wne="http://schemas.microsoft.com/office/word/2006/wordml" xmlns:wps="http://schemas.microsoft.com/office/word/2010/wordprocessingShape" mc:Ignorable="w14 wp14">
+  <w:abstractNum w:abstractNumId="0">
     <w:nsid w:val="013D1D56"/>
     <w:multiLevelType w:val="hybridMultilevel"/>
     <w:tmpl w:val="4F004552"/>
@@ -1929,7 +2036,7 @@
       </w:rPr>
     </w:lvl>
   </w:abstractNum>
-  <w:abstractNum w:abstractNumId="1" w15:restartNumberingAfterBreak="0">
+  <w:abstractNum w:abstractNumId="1">
     <w:nsid w:val="08A14934"/>
     <w:multiLevelType w:val="hybridMultilevel"/>
     <w:tmpl w:val="1C14AD12"/>
@@ -2072,7 +2179,7 @@
       </w:rPr>
     </w:lvl>
   </w:abstractNum>
-  <w:abstractNum w:abstractNumId="2" w15:restartNumberingAfterBreak="0">
+  <w:abstractNum w:abstractNumId="2">
     <w:nsid w:val="0F9B60DB"/>
     <w:multiLevelType w:val="hybridMultilevel"/>
     <w:tmpl w:val="C98ED92E"/>
@@ -2188,7 +2295,7 @@
       </w:rPr>
     </w:lvl>
   </w:abstractNum>
-  <w:abstractNum w:abstractNumId="3" w15:restartNumberingAfterBreak="0">
+  <w:abstractNum w:abstractNumId="3">
     <w:nsid w:val="116D45B6"/>
     <w:multiLevelType w:val="hybridMultilevel"/>
     <w:tmpl w:val="EFAE9802"/>
@@ -2301,7 +2408,7 @@
       </w:rPr>
     </w:lvl>
   </w:abstractNum>
-  <w:abstractNum w:abstractNumId="4" w15:restartNumberingAfterBreak="0">
+  <w:abstractNum w:abstractNumId="4">
     <w:nsid w:val="164E5777"/>
     <w:multiLevelType w:val="hybridMultilevel"/>
     <w:tmpl w:val="88C0A1C2"/>
@@ -2414,7 +2521,7 @@
       </w:rPr>
     </w:lvl>
   </w:abstractNum>
-  <w:abstractNum w:abstractNumId="5" w15:restartNumberingAfterBreak="0">
+  <w:abstractNum w:abstractNumId="5">
     <w:nsid w:val="194F13F7"/>
     <w:multiLevelType w:val="hybridMultilevel"/>
     <w:tmpl w:val="3CA4CCA6"/>
@@ -2527,7 +2634,7 @@
       </w:rPr>
     </w:lvl>
   </w:abstractNum>
-  <w:abstractNum w:abstractNumId="6" w15:restartNumberingAfterBreak="0">
+  <w:abstractNum w:abstractNumId="6">
     <w:nsid w:val="1F9D037E"/>
     <w:multiLevelType w:val="hybridMultilevel"/>
     <w:tmpl w:val="423EC6BA"/>
@@ -2640,7 +2747,7 @@
       </w:rPr>
     </w:lvl>
   </w:abstractNum>
-  <w:abstractNum w:abstractNumId="7" w15:restartNumberingAfterBreak="0">
+  <w:abstractNum w:abstractNumId="7">
     <w:nsid w:val="20645400"/>
     <w:multiLevelType w:val="hybridMultilevel"/>
     <w:tmpl w:val="900464C8"/>
@@ -2780,7 +2887,7 @@
       </w:rPr>
     </w:lvl>
   </w:abstractNum>
-  <w:abstractNum w:abstractNumId="8" w15:restartNumberingAfterBreak="0">
+  <w:abstractNum w:abstractNumId="8">
     <w:nsid w:val="241206F5"/>
     <w:multiLevelType w:val="hybridMultilevel"/>
     <w:tmpl w:val="3924735E"/>
@@ -2896,7 +3003,7 @@
       </w:rPr>
     </w:lvl>
   </w:abstractNum>
-  <w:abstractNum w:abstractNumId="9" w15:restartNumberingAfterBreak="0">
+  <w:abstractNum w:abstractNumId="9">
     <w:nsid w:val="2C6C5F18"/>
     <w:multiLevelType w:val="hybridMultilevel"/>
     <w:tmpl w:val="ED822F0A"/>
@@ -3009,7 +3116,7 @@
       </w:rPr>
     </w:lvl>
   </w:abstractNum>
-  <w:abstractNum w:abstractNumId="10" w15:restartNumberingAfterBreak="0">
+  <w:abstractNum w:abstractNumId="10">
     <w:nsid w:val="3A2E4469"/>
     <w:multiLevelType w:val="hybridMultilevel"/>
     <w:tmpl w:val="4162A0A6"/>
@@ -3149,7 +3256,7 @@
       </w:rPr>
     </w:lvl>
   </w:abstractNum>
-  <w:abstractNum w:abstractNumId="11" w15:restartNumberingAfterBreak="0">
+  <w:abstractNum w:abstractNumId="11">
     <w:nsid w:val="3CFD0885"/>
     <w:multiLevelType w:val="hybridMultilevel"/>
     <w:tmpl w:val="26EA5948"/>
@@ -3262,7 +3369,7 @@
       </w:rPr>
     </w:lvl>
   </w:abstractNum>
-  <w:abstractNum w:abstractNumId="12" w15:restartNumberingAfterBreak="0">
+  <w:abstractNum w:abstractNumId="12">
     <w:nsid w:val="42D76D4C"/>
     <w:multiLevelType w:val="hybridMultilevel"/>
     <w:tmpl w:val="87AEAB6E"/>
@@ -3375,7 +3482,7 @@
       </w:rPr>
     </w:lvl>
   </w:abstractNum>
-  <w:abstractNum w:abstractNumId="13" w15:restartNumberingAfterBreak="0">
+  <w:abstractNum w:abstractNumId="13">
     <w:nsid w:val="4ABF3DA0"/>
     <w:multiLevelType w:val="hybridMultilevel"/>
     <w:tmpl w:val="F8F0B8C6"/>
@@ -3488,7 +3595,7 @@
       </w:rPr>
     </w:lvl>
   </w:abstractNum>
-  <w:abstractNum w:abstractNumId="14" w15:restartNumberingAfterBreak="0">
+  <w:abstractNum w:abstractNumId="14">
     <w:nsid w:val="4B5718A7"/>
     <w:multiLevelType w:val="hybridMultilevel"/>
     <w:tmpl w:val="05C22794"/>
@@ -3628,7 +3735,7 @@
       </w:rPr>
     </w:lvl>
   </w:abstractNum>
-  <w:abstractNum w:abstractNumId="15" w15:restartNumberingAfterBreak="0">
+  <w:abstractNum w:abstractNumId="15">
     <w:nsid w:val="4C6A5169"/>
     <w:multiLevelType w:val="hybridMultilevel"/>
     <w:tmpl w:val="30881B1C"/>
@@ -3741,7 +3848,7 @@
       </w:rPr>
     </w:lvl>
   </w:abstractNum>
-  <w:abstractNum w:abstractNumId="16" w15:restartNumberingAfterBreak="0">
+  <w:abstractNum w:abstractNumId="16">
     <w:nsid w:val="5049543C"/>
     <w:multiLevelType w:val="hybridMultilevel"/>
     <w:tmpl w:val="8EF0F5B4"/>
@@ -3857,7 +3964,7 @@
       </w:rPr>
     </w:lvl>
   </w:abstractNum>
-  <w:abstractNum w:abstractNumId="17" w15:restartNumberingAfterBreak="0">
+  <w:abstractNum w:abstractNumId="17">
     <w:nsid w:val="53C15E5A"/>
     <w:multiLevelType w:val="hybridMultilevel"/>
     <w:tmpl w:val="F58ED420"/>
@@ -3970,7 +4077,7 @@
       </w:rPr>
     </w:lvl>
   </w:abstractNum>
-  <w:abstractNum w:abstractNumId="18" w15:restartNumberingAfterBreak="0">
+  <w:abstractNum w:abstractNumId="18">
     <w:nsid w:val="630E55BD"/>
     <w:multiLevelType w:val="hybridMultilevel"/>
     <w:tmpl w:val="EB582744"/>
@@ -4110,7 +4217,7 @@
       </w:rPr>
     </w:lvl>
   </w:abstractNum>
-  <w:abstractNum w:abstractNumId="19" w15:restartNumberingAfterBreak="0">
+  <w:abstractNum w:abstractNumId="19">
     <w:nsid w:val="67CF2FB6"/>
     <w:multiLevelType w:val="hybridMultilevel"/>
     <w:tmpl w:val="3B3E23FC"/>
@@ -4250,7 +4357,7 @@
       </w:rPr>
     </w:lvl>
   </w:abstractNum>
-  <w:abstractNum w:abstractNumId="20" w15:restartNumberingAfterBreak="0">
+  <w:abstractNum w:abstractNumId="20">
     <w:nsid w:val="68234276"/>
     <w:multiLevelType w:val="hybridMultilevel"/>
     <w:tmpl w:val="DBBA2A0C"/>
@@ -4366,7 +4473,7 @@
       </w:rPr>
     </w:lvl>
   </w:abstractNum>
-  <w:abstractNum w:abstractNumId="21" w15:restartNumberingAfterBreak="0">
+  <w:abstractNum w:abstractNumId="21">
     <w:nsid w:val="692B75C4"/>
     <w:multiLevelType w:val="hybridMultilevel"/>
     <w:tmpl w:val="D94E00B8"/>
@@ -4480,7 +4587,7 @@
       </w:rPr>
     </w:lvl>
   </w:abstractNum>
-  <w:abstractNum w:abstractNumId="22" w15:restartNumberingAfterBreak="0">
+  <w:abstractNum w:abstractNumId="22">
     <w:nsid w:val="693F5173"/>
     <w:multiLevelType w:val="hybridMultilevel"/>
     <w:tmpl w:val="7BB40684"/>
@@ -4593,7 +4700,7 @@
       </w:rPr>
     </w:lvl>
   </w:abstractNum>
-  <w:abstractNum w:abstractNumId="23" w15:restartNumberingAfterBreak="0">
+  <w:abstractNum w:abstractNumId="23">
     <w:nsid w:val="6C536931"/>
     <w:multiLevelType w:val="hybridMultilevel"/>
     <w:tmpl w:val="3796E2AA"/>
@@ -4733,7 +4840,7 @@
       </w:rPr>
     </w:lvl>
   </w:abstractNum>
-  <w:abstractNum w:abstractNumId="24" w15:restartNumberingAfterBreak="0">
+  <w:abstractNum w:abstractNumId="24">
     <w:nsid w:val="6EDF32A3"/>
     <w:multiLevelType w:val="hybridMultilevel"/>
     <w:tmpl w:val="92DEDB3E"/>
@@ -4846,7 +4953,7 @@
       </w:rPr>
     </w:lvl>
   </w:abstractNum>
-  <w:abstractNum w:abstractNumId="25" w15:restartNumberingAfterBreak="0">
+  <w:abstractNum w:abstractNumId="25">
     <w:nsid w:val="742A42AF"/>
     <w:multiLevelType w:val="hybridMultilevel"/>
     <w:tmpl w:val="0E2CF7E8"/>
@@ -4959,7 +5066,7 @@
       </w:rPr>
     </w:lvl>
   </w:abstractNum>
-  <w:abstractNum w:abstractNumId="26" w15:restartNumberingAfterBreak="0">
+  <w:abstractNum w:abstractNumId="26">
     <w:nsid w:val="7786151C"/>
     <w:multiLevelType w:val="hybridMultilevel"/>
     <w:tmpl w:val="15F2245A"/>
@@ -5072,7 +5179,7 @@
       </w:rPr>
     </w:lvl>
   </w:abstractNum>
-  <w:abstractNum w:abstractNumId="27" w15:restartNumberingAfterBreak="0">
+  <w:abstractNum w:abstractNumId="27">
     <w:nsid w:val="7B635F8A"/>
     <w:multiLevelType w:val="hybridMultilevel"/>
     <w:tmpl w:val="0E1477CE"/>
@@ -5212,7 +5319,7 @@
       </w:rPr>
     </w:lvl>
   </w:abstractNum>
-  <w:abstractNum w:abstractNumId="28" w15:restartNumberingAfterBreak="0">
+  <w:abstractNum w:abstractNumId="28">
     <w:nsid w:val="7D7B3A48"/>
     <w:multiLevelType w:val="hybridMultilevel"/>
     <w:tmpl w:val="C71E8546"/>
@@ -5416,7 +5523,7 @@
 </file>
 
 <file path=word/styles.xml><?xml version="1.0" encoding="utf-8"?>
-<w:styles xmlns:mc="http://schemas.openxmlformats.org/markup-compatibility/2006" xmlns:r="http://schemas.openxmlformats.org/officeDocument/2006/relationships" xmlns:w="http://schemas.openxmlformats.org/wordprocessingml/2006/main" xmlns:w14="http://schemas.microsoft.com/office/word/2010/wordml" xmlns:w15="http://schemas.microsoft.com/office/word/2012/wordml" xmlns:w16se="http://schemas.microsoft.com/office/word/2015/wordml/symex" mc:Ignorable="w14 w15 w16se">
+<w:styles xmlns:mc="http://schemas.openxmlformats.org/markup-compatibility/2006" xmlns:r="http://schemas.openxmlformats.org/officeDocument/2006/relationships" xmlns:w="http://schemas.openxmlformats.org/wordprocessingml/2006/main" xmlns:w14="http://schemas.microsoft.com/office/word/2010/wordml" mc:Ignorable="w14">
   <w:docDefaults>
     <w:rPrDefault>
       <w:rPr>
@@ -5426,333 +5533,217 @@
     </w:rPrDefault>
     <w:pPrDefault/>
   </w:docDefaults>
-  <w:latentStyles w:defLockedState="0" w:defUIPriority="0" w:defSemiHidden="0" w:defUnhideWhenUsed="0" w:defQFormat="0" w:count="374">
-    <w:lsdException w:name="heading 7" w:semiHidden="1" w:unhideWhenUsed="1"/>
-    <w:lsdException w:name="index 4" w:semiHidden="1" w:unhideWhenUsed="1"/>
-    <w:lsdException w:name="index 5" w:semiHidden="1" w:unhideWhenUsed="1"/>
-    <w:lsdException w:name="index 6" w:semiHidden="1" w:unhideWhenUsed="1"/>
-    <w:lsdException w:name="index 7" w:semiHidden="1" w:unhideWhenUsed="1"/>
-    <w:lsdException w:name="index 8" w:semiHidden="1" w:unhideWhenUsed="1"/>
-    <w:lsdException w:name="index 9" w:semiHidden="1" w:unhideWhenUsed="1"/>
-    <w:lsdException w:name="toc 1" w:semiHidden="1" w:unhideWhenUsed="1"/>
-    <w:lsdException w:name="toc 2" w:semiHidden="1" w:unhideWhenUsed="1"/>
-    <w:lsdException w:name="toc 3" w:semiHidden="1" w:unhideWhenUsed="1"/>
-    <w:lsdException w:name="toc 4" w:semiHidden="1" w:unhideWhenUsed="1"/>
-    <w:lsdException w:name="toc 5" w:semiHidden="1" w:unhideWhenUsed="1"/>
-    <w:lsdException w:name="toc 6" w:semiHidden="1" w:unhideWhenUsed="1"/>
-    <w:lsdException w:name="toc 7" w:semiHidden="1" w:unhideWhenUsed="1"/>
-    <w:lsdException w:name="toc 8" w:semiHidden="1" w:unhideWhenUsed="1"/>
-    <w:lsdException w:name="toc 9" w:semiHidden="1" w:unhideWhenUsed="1"/>
-    <w:lsdException w:name="Normal Indent" w:semiHidden="1" w:unhideWhenUsed="1"/>
-    <w:lsdException w:name="footnote text" w:semiHidden="1" w:unhideWhenUsed="1"/>
-    <w:lsdException w:name="annotation text" w:semiHidden="1" w:unhideWhenUsed="1"/>
-    <w:lsdException w:name="header" w:semiHidden="1" w:unhideWhenUsed="1"/>
-    <w:lsdException w:name="footer" w:semiHidden="1" w:unhideWhenUsed="1"/>
-    <w:lsdException w:name="index heading" w:semiHidden="1" w:unhideWhenUsed="1"/>
-    <w:lsdException w:name="caption" w:semiHidden="1" w:unhideWhenUsed="1"/>
-    <w:lsdException w:name="table of figures" w:semiHidden="1" w:unhideWhenUsed="1"/>
-    <w:lsdException w:name="envelope address" w:semiHidden="1" w:unhideWhenUsed="1"/>
-    <w:lsdException w:name="envelope return" w:semiHidden="1" w:unhideWhenUsed="1"/>
-    <w:lsdException w:name="footnote reference" w:semiHidden="1" w:unhideWhenUsed="1"/>
-    <w:lsdException w:name="annotation reference" w:semiHidden="1" w:unhideWhenUsed="1"/>
-    <w:lsdException w:name="line number" w:semiHidden="1" w:unhideWhenUsed="1"/>
-    <w:lsdException w:name="page number" w:semiHidden="1" w:unhideWhenUsed="1"/>
-    <w:lsdException w:name="endnote reference" w:semiHidden="1" w:unhideWhenUsed="1"/>
-    <w:lsdException w:name="endnote text" w:semiHidden="1" w:unhideWhenUsed="1"/>
-    <w:lsdException w:name="table of authorities" w:semiHidden="1" w:unhideWhenUsed="1"/>
-    <w:lsdException w:name="macro" w:semiHidden="1" w:unhideWhenUsed="1"/>
-    <w:lsdException w:name="toa heading" w:semiHidden="1" w:unhideWhenUsed="1"/>
-    <w:lsdException w:name="List" w:semiHidden="1" w:unhideWhenUsed="1"/>
-    <w:lsdException w:name="List Bullet" w:semiHidden="1" w:unhideWhenUsed="1"/>
-    <w:lsdException w:name="List Number" w:semiHidden="1" w:unhideWhenUsed="1"/>
-    <w:lsdException w:name="List 2" w:semiHidden="1" w:unhideWhenUsed="1"/>
-    <w:lsdException w:name="List 3" w:semiHidden="1" w:unhideWhenUsed="1"/>
-    <w:lsdException w:name="List 4" w:semiHidden="1" w:unhideWhenUsed="1"/>
-    <w:lsdException w:name="List 5" w:semiHidden="1" w:unhideWhenUsed="1"/>
-    <w:lsdException w:name="List Bullet 2" w:semiHidden="1" w:unhideWhenUsed="1"/>
-    <w:lsdException w:name="List Bullet 4" w:semiHidden="1" w:unhideWhenUsed="1"/>
-    <w:lsdException w:name="List Bullet 5" w:semiHidden="1" w:unhideWhenUsed="1"/>
-    <w:lsdException w:name="List Number 4" w:semiHidden="1" w:unhideWhenUsed="1"/>
-    <w:lsdException w:name="List Number 5" w:semiHidden="1" w:unhideWhenUsed="1"/>
-    <w:lsdException w:name="Closing" w:semiHidden="1" w:unhideWhenUsed="1"/>
-    <w:lsdException w:name="Signature" w:semiHidden="1" w:unhideWhenUsed="1"/>
-    <w:lsdException w:name="Default Paragraph Font" w:semiHidden="1" w:unhideWhenUsed="1"/>
-    <w:lsdException w:name="Body Text" w:semiHidden="1" w:unhideWhenUsed="1"/>
-    <w:lsdException w:name="Body Text Indent" w:semiHidden="1" w:unhideWhenUsed="1"/>
-    <w:lsdException w:name="List Continue" w:semiHidden="1" w:unhideWhenUsed="1"/>
-    <w:lsdException w:name="List Continue 2" w:semiHidden="1" w:unhideWhenUsed="1"/>
-    <w:lsdException w:name="List Continue 3" w:semiHidden="1" w:unhideWhenUsed="1"/>
-    <w:lsdException w:name="List Continue 4" w:semiHidden="1" w:unhideWhenUsed="1"/>
-    <w:lsdException w:name="List Continue 5" w:semiHidden="1" w:unhideWhenUsed="1"/>
-    <w:lsdException w:name="Message Header" w:semiHidden="1" w:unhideWhenUsed="1"/>
-    <w:lsdException w:name="Salutation" w:semiHidden="1" w:unhideWhenUsed="1"/>
-    <w:lsdException w:name="Date" w:semiHidden="1" w:unhideWhenUsed="1"/>
-    <w:lsdException w:name="Body Text First Indent" w:semiHidden="1" w:unhideWhenUsed="1"/>
-    <w:lsdException w:name="Body Text First Indent 2" w:semiHidden="1" w:unhideWhenUsed="1"/>
-    <w:lsdException w:name="Note Heading" w:semiHidden="1" w:unhideWhenUsed="1"/>
-    <w:lsdException w:name="Block Text" w:semiHidden="1" w:unhideWhenUsed="1"/>
-    <w:lsdException w:name="Hyperlink" w:semiHidden="1" w:unhideWhenUsed="1"/>
-    <w:lsdException w:name="FollowedHyperlink" w:semiHidden="1" w:unhideWhenUsed="1"/>
-    <w:lsdException w:name="Document Map" w:semiHidden="1" w:unhideWhenUsed="1"/>
-    <w:lsdException w:name="Plain Text" w:semiHidden="1" w:unhideWhenUsed="1"/>
-    <w:lsdException w:name="E-mail Signature" w:semiHidden="1" w:unhideWhenUsed="1"/>
-    <w:lsdException w:name="HTML Top of Form" w:semiHidden="1" w:unhideWhenUsed="1"/>
-    <w:lsdException w:name="HTML Bottom of Form" w:semiHidden="1" w:unhideWhenUsed="1"/>
-    <w:lsdException w:name="Normal (Web)" w:semiHidden="1" w:unhideWhenUsed="1"/>
-    <w:lsdException w:name="HTML Acronym" w:semiHidden="1" w:unhideWhenUsed="1"/>
-    <w:lsdException w:name="HTML Address" w:semiHidden="1" w:unhideWhenUsed="1"/>
-    <w:lsdException w:name="HTML Cite" w:semiHidden="1" w:unhideWhenUsed="1"/>
-    <w:lsdException w:name="HTML Code" w:semiHidden="1" w:unhideWhenUsed="1"/>
-    <w:lsdException w:name="HTML Definition" w:semiHidden="1" w:unhideWhenUsed="1"/>
-    <w:lsdException w:name="HTML Keyboard" w:semiHidden="1" w:unhideWhenUsed="1"/>
-    <w:lsdException w:name="HTML Preformatted" w:semiHidden="1" w:unhideWhenUsed="1"/>
-    <w:lsdException w:name="HTML Sample" w:semiHidden="1" w:unhideWhenUsed="1"/>
-    <w:lsdException w:name="HTML Typewriter" w:semiHidden="1" w:unhideWhenUsed="1"/>
-    <w:lsdException w:name="HTML Variable" w:semiHidden="1" w:unhideWhenUsed="1"/>
-    <w:lsdException w:name="Normal Table" w:semiHidden="1" w:unhideWhenUsed="1"/>
-    <w:lsdException w:name="annotation subject" w:semiHidden="1" w:unhideWhenUsed="1"/>
-    <w:lsdException w:name="No List" w:semiHidden="1" w:unhideWhenUsed="1"/>
-    <w:lsdException w:name="Outline List 1" w:semiHidden="1" w:unhideWhenUsed="1"/>
-    <w:lsdException w:name="Outline List 2" w:semiHidden="1" w:unhideWhenUsed="1"/>
-    <w:lsdException w:name="Outline List 3" w:semiHidden="1" w:unhideWhenUsed="1"/>
-    <w:lsdException w:name="Table Simple 1" w:semiHidden="1" w:unhideWhenUsed="1"/>
-    <w:lsdException w:name="Table Simple 2" w:semiHidden="1" w:unhideWhenUsed="1"/>
-    <w:lsdException w:name="Table Simple 3" w:semiHidden="1" w:unhideWhenUsed="1"/>
-    <w:lsdException w:name="Table Classic 1" w:semiHidden="1" w:unhideWhenUsed="1"/>
-    <w:lsdException w:name="Table Classic 2" w:semiHidden="1" w:unhideWhenUsed="1"/>
-    <w:lsdException w:name="Table Classic 3" w:semiHidden="1" w:unhideWhenUsed="1"/>
-    <w:lsdException w:name="Table Classic 4" w:semiHidden="1" w:unhideWhenUsed="1"/>
-    <w:lsdException w:name="Table Colorful 1" w:semiHidden="1" w:unhideWhenUsed="1"/>
-    <w:lsdException w:name="Table Colorful 2" w:semiHidden="1" w:unhideWhenUsed="1"/>
-    <w:lsdException w:name="Table Colorful 3" w:semiHidden="1" w:unhideWhenUsed="1"/>
-    <w:lsdException w:name="Table Columns 1" w:semiHidden="1" w:unhideWhenUsed="1"/>
-    <w:lsdException w:name="Table Columns 2" w:semiHidden="1" w:unhideWhenUsed="1"/>
-    <w:lsdException w:name="Table Columns 3" w:semiHidden="1" w:unhideWhenUsed="1"/>
-    <w:lsdException w:name="Table Columns 4" w:semiHidden="1" w:unhideWhenUsed="1"/>
-    <w:lsdException w:name="Table Columns 5" w:semiHidden="1" w:unhideWhenUsed="1"/>
-    <w:lsdException w:name="Table Grid 1" w:semiHidden="1" w:unhideWhenUsed="1"/>
-    <w:lsdException w:name="Table Grid 2" w:semiHidden="1" w:unhideWhenUsed="1"/>
-    <w:lsdException w:name="Table Grid 3" w:semiHidden="1" w:unhideWhenUsed="1"/>
-    <w:lsdException w:name="Table Grid 4" w:semiHidden="1" w:unhideWhenUsed="1"/>
-    <w:lsdException w:name="Table Grid 5" w:semiHidden="1" w:unhideWhenUsed="1"/>
-    <w:lsdException w:name="Table Grid 6" w:semiHidden="1" w:unhideWhenUsed="1"/>
-    <w:lsdException w:name="Table Grid 7" w:semiHidden="1" w:unhideWhenUsed="1"/>
-    <w:lsdException w:name="Table Grid 8" w:semiHidden="1" w:unhideWhenUsed="1"/>
-    <w:lsdException w:name="Table List 1" w:semiHidden="1" w:unhideWhenUsed="1"/>
-    <w:lsdException w:name="Table List 2" w:semiHidden="1" w:unhideWhenUsed="1"/>
-    <w:lsdException w:name="Table List 3" w:semiHidden="1" w:unhideWhenUsed="1"/>
-    <w:lsdException w:name="Table List 4" w:semiHidden="1" w:unhideWhenUsed="1"/>
-    <w:lsdException w:name="Table List 5" w:semiHidden="1" w:unhideWhenUsed="1"/>
-    <w:lsdException w:name="Table List 6" w:semiHidden="1" w:unhideWhenUsed="1"/>
-    <w:lsdException w:name="Table List 7" w:semiHidden="1" w:unhideWhenUsed="1"/>
-    <w:lsdException w:name="Table List 8" w:semiHidden="1" w:unhideWhenUsed="1"/>
-    <w:lsdException w:name="Table 3D effects 1" w:semiHidden="1" w:unhideWhenUsed="1"/>
-    <w:lsdException w:name="Table 3D effects 2" w:semiHidden="1" w:unhideWhenUsed="1"/>
-    <w:lsdException w:name="Table 3D effects 3" w:semiHidden="1" w:unhideWhenUsed="1"/>
-    <w:lsdException w:name="Table Contemporary" w:semiHidden="1" w:unhideWhenUsed="1"/>
-    <w:lsdException w:name="Table Elegant" w:semiHidden="1" w:unhideWhenUsed="1"/>
-    <w:lsdException w:name="Table Professional" w:semiHidden="1" w:unhideWhenUsed="1"/>
-    <w:lsdException w:name="Table Subtle 1" w:semiHidden="1" w:unhideWhenUsed="1"/>
-    <w:lsdException w:name="Table Subtle 2" w:semiHidden="1" w:unhideWhenUsed="1"/>
-    <w:lsdException w:name="Table Web 1" w:semiHidden="1" w:unhideWhenUsed="1"/>
-    <w:lsdException w:name="Table Web 2" w:semiHidden="1" w:unhideWhenUsed="1"/>
-    <w:lsdException w:name="Table Web 3" w:semiHidden="1" w:unhideWhenUsed="1"/>
-    <w:lsdException w:name="Balloon Text" w:semiHidden="1" w:unhideWhenUsed="1"/>
-    <w:lsdException w:name="Table Theme" w:semiHidden="1" w:unhideWhenUsed="1"/>
-    <w:lsdException w:name="Placeholder Text" w:semiHidden="1"/>
-    <w:lsdException w:name="Light Shading"/>
-    <w:lsdException w:name="Light List"/>
-    <w:lsdException w:name="Light Grid"/>
-    <w:lsdException w:name="Medium Shading 1"/>
-    <w:lsdException w:name="Colorful Shading"/>
-    <w:lsdException w:name="Colorful List"/>
-    <w:lsdException w:name="Colorful Grid"/>
-    <w:lsdException w:name="Light Shading Accent 1"/>
-    <w:lsdException w:name="Light List Accent 1"/>
-    <w:lsdException w:name="Light Grid Accent 1"/>
-    <w:lsdException w:name="Medium Shading 1 Accent 1"/>
-    <w:lsdException w:name="Medium Shading 2 Accent 1"/>
-    <w:lsdException w:name="Medium List 1 Accent 1"/>
-    <w:lsdException w:name="Revision" w:semiHidden="1"/>
-    <w:lsdException w:name="Medium List 2 Accent 1"/>
-    <w:lsdException w:name="Medium Grid 1 Accent 1"/>
-    <w:lsdException w:name="Medium Grid 2 Accent 1"/>
-    <w:lsdException w:name="Medium Grid 3 Accent 1"/>
-    <w:lsdException w:name="Dark List Accent 1"/>
-    <w:lsdException w:name="Colorful Shading Accent 1"/>
-    <w:lsdException w:name="Colorful List Accent 1"/>
-    <w:lsdException w:name="Colorful Grid Accent 1"/>
-    <w:lsdException w:name="Light Shading Accent 2"/>
-    <w:lsdException w:name="Light List Accent 2"/>
-    <w:lsdException w:name="Light Grid Accent 2"/>
-    <w:lsdException w:name="Medium Shading 1 Accent 2"/>
-    <w:lsdException w:name="Medium Shading 2 Accent 2"/>
-    <w:lsdException w:name="Medium List 1 Accent 2"/>
-    <w:lsdException w:name="Medium List 2 Accent 2"/>
-    <w:lsdException w:name="Medium Grid 1 Accent 2"/>
-    <w:lsdException w:name="Medium Grid 2 Accent 2"/>
-    <w:lsdException w:name="Medium Grid 3 Accent 2"/>
-    <w:lsdException w:name="Dark List Accent 2"/>
-    <w:lsdException w:name="Colorful Shading Accent 2"/>
-    <w:lsdException w:name="Colorful List Accent 2"/>
-    <w:lsdException w:name="Colorful Grid Accent 2"/>
-    <w:lsdException w:name="Light Shading Accent 3"/>
-    <w:lsdException w:name="Light List Accent 3"/>
-    <w:lsdException w:name="Light Grid Accent 3"/>
-    <w:lsdException w:name="Medium Shading 1 Accent 3"/>
-    <w:lsdException w:name="Medium Shading 2 Accent 3"/>
-    <w:lsdException w:name="Medium List 1 Accent 3"/>
-    <w:lsdException w:name="Medium List 2 Accent 3"/>
-    <w:lsdException w:name="Medium Grid 1 Accent 3"/>
-    <w:lsdException w:name="Medium Grid 2 Accent 3"/>
-    <w:lsdException w:name="Medium Grid 3 Accent 3"/>
-    <w:lsdException w:name="Dark List Accent 3"/>
-    <w:lsdException w:name="Colorful Shading Accent 3"/>
-    <w:lsdException w:name="Colorful List Accent 3"/>
-    <w:lsdException w:name="Colorful Grid Accent 3"/>
-    <w:lsdException w:name="Light Shading Accent 4"/>
-    <w:lsdException w:name="Light List Accent 4"/>
-    <w:lsdException w:name="Light Grid Accent 4"/>
-    <w:lsdException w:name="Medium Shading 1 Accent 4"/>
-    <w:lsdException w:name="Medium Shading 2 Accent 4"/>
-    <w:lsdException w:name="Medium List 1 Accent 4"/>
-    <w:lsdException w:name="Medium List 2 Accent 4"/>
-    <w:lsdException w:name="Medium Grid 1 Accent 4"/>
-    <w:lsdException w:name="Medium Grid 2 Accent 4"/>
-    <w:lsdException w:name="Medium Grid 3 Accent 4"/>
-    <w:lsdException w:name="Dark List Accent 4"/>
-    <w:lsdException w:name="Colorful Shading Accent 4"/>
-    <w:lsdException w:name="Colorful List Accent 4"/>
-    <w:lsdException w:name="Colorful Grid Accent 4"/>
-    <w:lsdException w:name="Light Shading Accent 5"/>
-    <w:lsdException w:name="Light List Accent 5"/>
-    <w:lsdException w:name="Light Grid Accent 5"/>
-    <w:lsdException w:name="Medium Shading 1 Accent 5"/>
-    <w:lsdException w:name="Medium Shading 2 Accent 5"/>
-    <w:lsdException w:name="Medium List 1 Accent 5"/>
-    <w:lsdException w:name="Medium List 2 Accent 5"/>
-    <w:lsdException w:name="Medium Grid 1 Accent 5"/>
-    <w:lsdException w:name="Medium Grid 2 Accent 5"/>
-    <w:lsdException w:name="Medium Grid 3 Accent 5"/>
-    <w:lsdException w:name="Dark List Accent 5"/>
-    <w:lsdException w:name="Colorful Shading Accent 5"/>
-    <w:lsdException w:name="Colorful List Accent 5"/>
-    <w:lsdException w:name="Colorful Grid Accent 5"/>
-    <w:lsdException w:name="Light Shading Accent 6"/>
-    <w:lsdException w:name="Light List Accent 6"/>
-    <w:lsdException w:name="Light Grid Accent 6"/>
-    <w:lsdException w:name="Medium Shading 1 Accent 6"/>
-    <w:lsdException w:name="Medium Shading 2 Accent 6"/>
-    <w:lsdException w:name="Medium List 1 Accent 6"/>
-    <w:lsdException w:name="Medium List 2 Accent 6"/>
-    <w:lsdException w:name="Medium Grid 1 Accent 6"/>
-    <w:lsdException w:name="Medium Grid 2 Accent 6"/>
-    <w:lsdException w:name="Medium Grid 3 Accent 6"/>
-    <w:lsdException w:name="Dark List Accent 6"/>
-    <w:lsdException w:name="Colorful Shading Accent 6"/>
-    <w:lsdException w:name="Colorful List Accent 6"/>
-    <w:lsdException w:name="Colorful Grid Accent 6"/>
-    <w:lsdException w:name="Bibliography" w:semiHidden="1" w:unhideWhenUsed="1"/>
-    <w:lsdException w:name="TOC Heading" w:semiHidden="1" w:unhideWhenUsed="1"/>
-    <w:lsdException w:name="Grid Table 4" w:uiPriority="49"/>
-    <w:lsdException w:name="Grid Table 5 Dark" w:uiPriority="50"/>
-    <w:lsdException w:name="Grid Table 6 Colorful" w:uiPriority="51"/>
-    <w:lsdException w:name="Grid Table 7 Colorful" w:uiPriority="52"/>
-    <w:lsdException w:name="Grid Table 1 Light Accent 1" w:uiPriority="46"/>
-    <w:lsdException w:name="Grid Table 2 Accent 1" w:uiPriority="47"/>
-    <w:lsdException w:name="Grid Table 3 Accent 1" w:uiPriority="48"/>
-    <w:lsdException w:name="Grid Table 4 Accent 1" w:uiPriority="49"/>
-    <w:lsdException w:name="Grid Table 5 Dark Accent 1" w:uiPriority="50"/>
-    <w:lsdException w:name="Grid Table 6 Colorful Accent 1" w:uiPriority="51"/>
-    <w:lsdException w:name="Grid Table 7 Colorful Accent 1" w:uiPriority="52"/>
-    <w:lsdException w:name="Grid Table 1 Light Accent 2" w:uiPriority="46"/>
-    <w:lsdException w:name="Grid Table 2 Accent 2" w:uiPriority="47"/>
-    <w:lsdException w:name="Grid Table 3 Accent 2" w:uiPriority="48"/>
-    <w:lsdException w:name="Grid Table 4 Accent 2" w:uiPriority="49"/>
-    <w:lsdException w:name="Grid Table 5 Dark Accent 2" w:uiPriority="50"/>
-    <w:lsdException w:name="Grid Table 6 Colorful Accent 2" w:uiPriority="51"/>
-    <w:lsdException w:name="Grid Table 7 Colorful Accent 2" w:uiPriority="52"/>
-    <w:lsdException w:name="Grid Table 1 Light Accent 3" w:uiPriority="46"/>
-    <w:lsdException w:name="Grid Table 2 Accent 3" w:uiPriority="47"/>
-    <w:lsdException w:name="Grid Table 3 Accent 3" w:uiPriority="48"/>
-    <w:lsdException w:name="Grid Table 4 Accent 3" w:uiPriority="49"/>
-    <w:lsdException w:name="Grid Table 5 Dark Accent 3" w:uiPriority="50"/>
-    <w:lsdException w:name="Grid Table 6 Colorful Accent 3" w:uiPriority="51"/>
-    <w:lsdException w:name="Grid Table 7 Colorful Accent 3" w:uiPriority="52"/>
-    <w:lsdException w:name="Grid Table 1 Light Accent 4" w:uiPriority="46"/>
-    <w:lsdException w:name="Grid Table 2 Accent 4" w:uiPriority="47"/>
-    <w:lsdException w:name="Grid Table 3 Accent 4" w:uiPriority="48"/>
-    <w:lsdException w:name="Grid Table 4 Accent 4" w:uiPriority="49"/>
-    <w:lsdException w:name="Grid Table 5 Dark Accent 4" w:uiPriority="50"/>
-    <w:lsdException w:name="Grid Table 6 Colorful Accent 4" w:uiPriority="51"/>
-    <w:lsdException w:name="Grid Table 7 Colorful Accent 4" w:uiPriority="52"/>
-    <w:lsdException w:name="Grid Table 1 Light Accent 5" w:uiPriority="46"/>
-    <w:lsdException w:name="Grid Table 2 Accent 5" w:uiPriority="47"/>
-    <w:lsdException w:name="Grid Table 3 Accent 5" w:uiPriority="48"/>
-    <w:lsdException w:name="Grid Table 4 Accent 5" w:uiPriority="49"/>
-    <w:lsdException w:name="Grid Table 5 Dark Accent 5" w:uiPriority="50"/>
-    <w:lsdException w:name="Grid Table 6 Colorful Accent 5" w:uiPriority="51"/>
-    <w:lsdException w:name="Grid Table 7 Colorful Accent 5" w:uiPriority="52"/>
-    <w:lsdException w:name="Grid Table 1 Light Accent 6" w:uiPriority="46"/>
-    <w:lsdException w:name="Grid Table 2 Accent 6" w:uiPriority="47"/>
-    <w:lsdException w:name="Grid Table 3 Accent 6" w:uiPriority="48"/>
-    <w:lsdException w:name="Grid Table 4 Accent 6" w:uiPriority="49"/>
-    <w:lsdException w:name="Grid Table 5 Dark Accent 6" w:uiPriority="50"/>
-    <w:lsdException w:name="Grid Table 6 Colorful Accent 6" w:uiPriority="51"/>
-    <w:lsdException w:name="Grid Table 7 Colorful Accent 6" w:uiPriority="52"/>
-    <w:lsdException w:name="List Table 1 Light" w:uiPriority="46"/>
-    <w:lsdException w:name="List Table 2" w:uiPriority="47"/>
-    <w:lsdException w:name="List Table 3" w:uiPriority="48"/>
-    <w:lsdException w:name="List Table 4" w:uiPriority="49"/>
-    <w:lsdException w:name="List Table 5 Dark" w:uiPriority="50"/>
-    <w:lsdException w:name="List Table 6 Colorful" w:uiPriority="51"/>
-    <w:lsdException w:name="List Table 7 Colorful" w:uiPriority="52"/>
-    <w:lsdException w:name="List Table 1 Light Accent 1" w:uiPriority="46"/>
-    <w:lsdException w:name="List Table 2 Accent 1" w:uiPriority="47"/>
-    <w:lsdException w:name="List Table 3 Accent 1" w:uiPriority="48"/>
-    <w:lsdException w:name="List Table 4 Accent 1" w:uiPriority="49"/>
-    <w:lsdException w:name="List Table 5 Dark Accent 1" w:uiPriority="50"/>
-    <w:lsdException w:name="List Table 6 Colorful Accent 1" w:uiPriority="51"/>
-    <w:lsdException w:name="List Table 7 Colorful Accent 1" w:uiPriority="52"/>
-    <w:lsdException w:name="List Table 1 Light Accent 2" w:uiPriority="46"/>
-    <w:lsdException w:name="List Table 2 Accent 2" w:uiPriority="47"/>
-    <w:lsdException w:name="List Table 3 Accent 2" w:uiPriority="48"/>
-    <w:lsdException w:name="List Table 4 Accent 2" w:uiPriority="49"/>
-    <w:lsdException w:name="List Table 5 Dark Accent 2" w:uiPriority="50"/>
-    <w:lsdException w:name="List Table 6 Colorful Accent 2" w:uiPriority="51"/>
-    <w:lsdException w:name="List Table 7 Colorful Accent 2" w:uiPriority="52"/>
-    <w:lsdException w:name="List Table 1 Light Accent 3" w:uiPriority="46"/>
-    <w:lsdException w:name="List Table 2 Accent 3" w:uiPriority="47"/>
-    <w:lsdException w:name="List Table 3 Accent 3" w:uiPriority="48"/>
-    <w:lsdException w:name="List Table 4 Accent 3" w:uiPriority="49"/>
-    <w:lsdException w:name="List Table 5 Dark Accent 3" w:uiPriority="50"/>
-    <w:lsdException w:name="List Table 6 Colorful Accent 3" w:uiPriority="51"/>
-    <w:lsdException w:name="List Table 7 Colorful Accent 3" w:uiPriority="52"/>
-    <w:lsdException w:name="List Table 1 Light Accent 4" w:uiPriority="46"/>
-    <w:lsdException w:name="List Table 2 Accent 4" w:uiPriority="47"/>
-    <w:lsdException w:name="List Table 3 Accent 4" w:uiPriority="48"/>
-    <w:lsdException w:name="List Table 4 Accent 4" w:uiPriority="49"/>
-    <w:lsdException w:name="List Table 5 Dark Accent 4" w:uiPriority="50"/>
-    <w:lsdException w:name="List Table 6 Colorful Accent 4" w:uiPriority="51"/>
-    <w:lsdException w:name="List Table 7 Colorful Accent 4" w:uiPriority="52"/>
-    <w:lsdException w:name="List Table 1 Light Accent 5" w:uiPriority="46"/>
-    <w:lsdException w:name="List Table 2 Accent 5" w:uiPriority="47"/>
-    <w:lsdException w:name="List Table 3 Accent 5" w:uiPriority="48"/>
-    <w:lsdException w:name="List Table 4 Accent 5" w:uiPriority="49"/>
-    <w:lsdException w:name="List Table 5 Dark Accent 5" w:uiPriority="50"/>
-    <w:lsdException w:name="List Table 6 Colorful Accent 5" w:uiPriority="51"/>
-    <w:lsdException w:name="List Table 7 Colorful Accent 5" w:uiPriority="52"/>
-    <w:lsdException w:name="List Table 1 Light Accent 6" w:uiPriority="46"/>
-    <w:lsdException w:name="List Table 2 Accent 6" w:uiPriority="47"/>
-    <w:lsdException w:name="List Table 3 Accent 6" w:uiPriority="48"/>
-    <w:lsdException w:name="List Table 4 Accent 6" w:uiPriority="49"/>
-    <w:lsdException w:name="List Table 5 Dark Accent 6" w:uiPriority="50"/>
-    <w:lsdException w:name="List Table 6 Colorful Accent 6" w:uiPriority="51"/>
-    <w:lsdException w:name="List Table 7 Colorful Accent 6" w:uiPriority="52"/>
-    <w:lsdException w:name="Mention" w:semiHidden="1" w:uiPriority="99" w:unhideWhenUsed="1"/>
-    <w:lsdException w:name="Smart Hyperlink" w:semiHidden="1" w:uiPriority="99" w:unhideWhenUsed="1"/>
-    <w:lsdException w:name="Hashtag" w:semiHidden="1" w:uiPriority="99" w:unhideWhenUsed="1"/>
-  </w:latentStyles>
+  <w:latentStyles w:defLockedState="0" w:defUIPriority="0" w:defSemiHidden="0" w:defUnhideWhenUsed="0" w:defQFormat="0" w:count="276"/>
+  <w:style w:type="paragraph" w:default="1" w:styleId="Normal">
+    <w:name w:val="Normal"/>
+    <w:qFormat/>
+    <w:rsid w:val="003006AF"/>
+    <w:rPr>
+      <w:rFonts w:eastAsia="Times New Roman"/>
+      <w:sz w:val="24"/>
+    </w:rPr>
+  </w:style>
+  <w:style w:type="character" w:default="1" w:styleId="DefaultParagraphFont">
+    <w:name w:val="Default Paragraph Font"/>
+    <w:uiPriority w:val="1"/>
+    <w:semiHidden/>
+    <w:unhideWhenUsed/>
+  </w:style>
+  <w:style w:type="table" w:default="1" w:styleId="TableNormal">
+    <w:name w:val="Normal Table"/>
+    <w:uiPriority w:val="99"/>
+    <w:semiHidden/>
+    <w:unhideWhenUsed/>
+    <w:tblPr>
+      <w:tblInd w:w="0" w:type="dxa"/>
+      <w:tblCellMar>
+        <w:top w:w="0" w:type="dxa"/>
+        <w:left w:w="108" w:type="dxa"/>
+        <w:bottom w:w="0" w:type="dxa"/>
+        <w:right w:w="108" w:type="dxa"/>
+      </w:tblCellMar>
+    </w:tblPr>
+  </w:style>
+  <w:style w:type="numbering" w:default="1" w:styleId="NoList">
+    <w:name w:val="No List"/>
+    <w:uiPriority w:val="99"/>
+    <w:semiHidden/>
+    <w:unhideWhenUsed/>
+  </w:style>
+  <w:style w:type="paragraph" w:styleId="EndnoteText">
+    <w:name w:val="endnote text"/>
+    <w:basedOn w:val="Normal"/>
+    <w:link w:val="EndnoteTextChar"/>
+    <w:semiHidden/>
+    <w:rsid w:val="003006AF"/>
+  </w:style>
+  <w:style w:type="paragraph" w:customStyle="1" w:styleId="Address2">
+    <w:name w:val="Address 2"/>
+    <w:basedOn w:val="Normal"/>
+    <w:rsid w:val="003006AF"/>
+    <w:pPr>
+      <w:framePr w:w="2030" w:wrap="notBeside" w:vAnchor="page" w:hAnchor="page" w:x="6121" w:y="1153"/>
+      <w:spacing w:line="160" w:lineRule="atLeast"/>
+      <w:jc w:val="both"/>
+    </w:pPr>
+    <w:rPr>
+      <w:rFonts w:ascii="Arial" w:hAnsi="Arial"/>
+      <w:sz w:val="14"/>
+    </w:rPr>
+  </w:style>
+  <w:style w:type="paragraph" w:customStyle="1" w:styleId="Address1">
+    <w:name w:val="Address 1"/>
+    <w:basedOn w:val="Normal"/>
+    <w:rsid w:val="003006AF"/>
+    <w:pPr>
+      <w:framePr w:w="2160" w:wrap="notBeside" w:vAnchor="page" w:hAnchor="page" w:x="8281" w:y="1153"/>
+      <w:spacing w:line="160" w:lineRule="atLeast"/>
+      <w:jc w:val="both"/>
+    </w:pPr>
+    <w:rPr>
+      <w:rFonts w:ascii="Arial" w:hAnsi="Arial"/>
+      <w:sz w:val="14"/>
+    </w:rPr>
+  </w:style>
+  <w:style w:type="paragraph" w:styleId="Caption">
+    <w:name w:val="caption"/>
+    <w:basedOn w:val="Normal"/>
+    <w:next w:val="Normal"/>
+    <w:qFormat/>
+    <w:rsid w:val="003006AF"/>
+    <w:rPr>
+      <w:rFonts w:ascii="Arial Black" w:hAnsi="Arial Black"/>
+      <w:sz w:val="52"/>
+    </w:rPr>
+  </w:style>
+  <w:style w:type="character" w:customStyle="1" w:styleId="EndnoteTextChar">
+    <w:name w:val="Endnote Text Char"/>
+    <w:link w:val="EndnoteText"/>
+    <w:semiHidden/>
+    <w:rsid w:val="00DF37A2"/>
+    <w:rPr>
+      <w:rFonts w:eastAsia="Times New Roman"/>
+      <w:sz w:val="24"/>
+    </w:rPr>
+  </w:style>
+  <w:style w:type="paragraph" w:styleId="BlockText">
+    <w:name w:val="Block Text"/>
+    <w:basedOn w:val="Normal"/>
+    <w:rsid w:val="008D28B9"/>
+    <w:pPr>
+      <w:widowControl w:val="0"/>
+      <w:tabs>
+        <w:tab w:val="left" w:pos="-720"/>
+        <w:tab w:val="left" w:pos="-540"/>
+        <w:tab w:val="left" w:pos="0"/>
+        <w:tab w:val="left" w:pos="720"/>
+        <w:tab w:val="left" w:pos="1440"/>
+        <w:tab w:val="left" w:pos="2160"/>
+        <w:tab w:val="left" w:pos="2880"/>
+        <w:tab w:val="left" w:pos="3600"/>
+        <w:tab w:val="left" w:pos="4320"/>
+        <w:tab w:val="left" w:pos="5040"/>
+        <w:tab w:val="left" w:pos="5760"/>
+        <w:tab w:val="left" w:pos="6480"/>
+        <w:tab w:val="left" w:pos="7200"/>
+        <w:tab w:val="left" w:pos="7920"/>
+        <w:tab w:val="left" w:pos="8640"/>
+        <w:tab w:val="left" w:pos="9360"/>
+        <w:tab w:val="left" w:pos="10080"/>
+      </w:tabs>
+      <w:ind w:left="2160" w:right="180" w:firstLine="720"/>
+      <w:jc w:val="both"/>
+    </w:pPr>
+    <w:rPr>
+      <w:sz w:val="22"/>
+    </w:rPr>
+  </w:style>
+  <w:style w:type="character" w:customStyle="1" w:styleId="Style1">
+    <w:name w:val="Style1"/>
+    <w:rsid w:val="003D2B37"/>
+    <w:rPr>
+      <w:rFonts w:ascii="Times New Roman" w:hAnsi="Times New Roman"/>
+      <w:b/>
+      <w:sz w:val="22"/>
+    </w:rPr>
+  </w:style>
+  <w:style w:type="paragraph" w:customStyle="1" w:styleId="Style2">
+    <w:name w:val="Style2"/>
+    <w:basedOn w:val="Normal"/>
+    <w:qFormat/>
+    <w:rsid w:val="003D2B37"/>
+    <w:pPr>
+      <w:widowControl w:val="0"/>
+      <w:pBdr>
+        <w:bottom w:val="single" w:sz="4" w:space="2" w:color="auto"/>
+      </w:pBdr>
+    </w:pPr>
+    <w:rPr>
+      <w:b/>
+      <w:sz w:val="22"/>
+    </w:rPr>
+  </w:style>
+  <w:style w:type="character" w:customStyle="1" w:styleId="Style3">
+    <w:name w:val="Style3"/>
+    <w:rsid w:val="003D2B37"/>
+    <w:rPr>
+      <w:b/>
+      <w:sz w:val="22"/>
+    </w:rPr>
+  </w:style>
+  <w:style w:type="paragraph" w:styleId="BalloonText">
+    <w:name w:val="Balloon Text"/>
+    <w:basedOn w:val="Normal"/>
+    <w:link w:val="BalloonTextChar"/>
+    <w:rsid w:val="00123F50"/>
+    <w:rPr>
+      <w:rFonts w:ascii="Lucida Grande" w:hAnsi="Lucida Grande"/>
+      <w:sz w:val="18"/>
+      <w:szCs w:val="18"/>
+    </w:rPr>
+  </w:style>
+  <w:style w:type="character" w:customStyle="1" w:styleId="BalloonTextChar">
+    <w:name w:val="Balloon Text Char"/>
+    <w:link w:val="BalloonText"/>
+    <w:rsid w:val="00123F50"/>
+    <w:rPr>
+      <w:rFonts w:ascii="Lucida Grande" w:eastAsia="Times New Roman" w:hAnsi="Lucida Grande"/>
+      <w:sz w:val="18"/>
+      <w:szCs w:val="18"/>
+    </w:rPr>
+  </w:style>
+  <w:style w:type="character" w:styleId="Hyperlink">
+    <w:name w:val="Hyperlink"/>
+    <w:rsid w:val="003D590E"/>
+    <w:rPr>
+      <w:color w:val="0000FF"/>
+      <w:u w:val="single"/>
+    </w:rPr>
+  </w:style>
+  <w:style w:type="paragraph" w:styleId="ListParagraph">
+    <w:name w:val="List Paragraph"/>
+    <w:basedOn w:val="Normal"/>
+    <w:rsid w:val="0080694E"/>
+    <w:pPr>
+      <w:ind w:left="720"/>
+      <w:contextualSpacing/>
+    </w:pPr>
+  </w:style>
+</w:styles>
+</file>
+
+<file path=word/stylesWithEffects.xml><?xml version="1.0" encoding="utf-8"?>
+<w:styles xmlns:wpc="http://schemas.microsoft.com/office/word/2010/wordprocessingCanvas" xmlns:mo="http://schemas.microsoft.com/office/mac/office/2008/main" xmlns:mc="http://schemas.openxmlformats.org/markup-compatibility/2006" xmlns:mv="urn:schemas-microsoft-com:mac:vml" xmlns:o="urn:schemas-microsoft-com:office:office" xmlns:r="http://schemas.openxmlformats.org/officeDocument/2006/relationships" xmlns:m="http://schemas.openxmlformats.org/officeDocument/2006/math" xmlns:v="urn:schemas-microsoft-com:vml" xmlns:wp14="http://schemas.microsoft.com/office/word/2010/wordprocessingDrawing" xmlns:wp="http://schemas.openxmlformats.org/drawingml/2006/wordprocessingDrawing" xmlns:w10="urn:schemas-microsoft-com:office:word" xmlns:w="http://schemas.openxmlformats.org/wordprocessingml/2006/main" xmlns:w14="http://schemas.microsoft.com/office/word/2010/wordml" xmlns:wpg="http://schemas.microsoft.com/office/word/2010/wordprocessingGroup" xmlns:wpi="http://schemas.microsoft.com/office/word/2010/wordprocessingInk" xmlns:wne="http://schemas.microsoft.com/office/word/2006/wordml" xmlns:wps="http://schemas.microsoft.com/office/word/2010/wordprocessingShape" mc:Ignorable="w14 wp14">
+  <w:docDefaults>
+    <w:rPrDefault>
+      <w:rPr>
+        <w:rFonts w:ascii="Times New Roman" w:eastAsia="Simsun (Founder Extended)" w:hAnsi="Times New Roman" w:cs="Times New Roman"/>
+        <w:lang w:val="en-US" w:eastAsia="en-US" w:bidi="ar-SA"/>
+      </w:rPr>
+    </w:rPrDefault>
+    <w:pPrDefault/>
+  </w:docDefaults>
+  <w:latentStyles w:defLockedState="0" w:defUIPriority="0" w:defSemiHidden="0" w:defUnhideWhenUsed="0" w:defQFormat="0" w:count="276"/>
   <w:style w:type="paragraph" w:default="1" w:styleId="Normal">
     <w:name w:val="Normal"/>
     <w:qFormat/>

</xml_diff>